<commit_message>
changed forest images and updated report
</commit_message>
<xml_diff>
--- a/assignment_1/Report.docx
+++ b/assignment_1/Report.docx
@@ -5,6 +5,7 @@
     <w:p>
       <w:pPr>
         <w:pStyle w:val="Heading1"/>
+        <w:spacing w:line="360" w:lineRule="auto"/>
         <w:jc w:val="center"/>
       </w:pPr>
       <w:bookmarkStart w:id="0" w:name="_Hlk31470292"/>
@@ -13,7 +14,6 @@
         <w:t>Assignment 1 – SENG 474</w:t>
       </w:r>
     </w:p>
-    <w:p/>
     <w:p>
       <w:pPr>
         <w:pStyle w:val="Heading2"/>
@@ -58,12 +58,45 @@
           <w:sz w:val="24"/>
           <w:szCs w:val="24"/>
         </w:rPr>
-        <w:t xml:space="preserve"> it can be quite difficult for humans to determine if a bill has been counterfeited. The ability for a machine to accurately detect fraudulent bills would be important for businesses, banks, or individuals to be certain of the authenticity of their money. I chose this dataset to compare the methods as it contains a large number of samples 1372 compared to the ~300 heart disease samples. It also contains only 4 variables to the 13 of the heart disease dataset and I was curious if the larger samples and smaller variable set would produce more accurate results. </w:t>
+        <w:t xml:space="preserve"> it can be quite difficult for humans to determine if a bill has been counterfeited. The ability for a machine to accurately detect fraudulent bills would be important for businesses, banks, or individuals to be certain of the authenticity of their money. I chose this dataset to compare the methods as it contains </w:t>
+      </w:r>
+      <w:proofErr w:type="gramStart"/>
+      <w:r>
+        <w:rPr>
+          <w:sz w:val="24"/>
+          <w:szCs w:val="24"/>
+        </w:rPr>
+        <w:t>a large number of</w:t>
+      </w:r>
+      <w:proofErr w:type="gramEnd"/>
+      <w:r>
+        <w:rPr>
+          <w:sz w:val="24"/>
+          <w:szCs w:val="24"/>
+        </w:rPr>
+        <w:t xml:space="preserve"> samples 1372 compared to the ~300 heart disease samples. It also contains only 4 variables to the 13 of the heart disease </w:t>
+      </w:r>
+      <w:proofErr w:type="gramStart"/>
+      <w:r>
+        <w:rPr>
+          <w:sz w:val="24"/>
+          <w:szCs w:val="24"/>
+        </w:rPr>
+        <w:t>dataset</w:t>
+      </w:r>
+      <w:proofErr w:type="gramEnd"/>
+      <w:r>
+        <w:rPr>
+          <w:sz w:val="24"/>
+          <w:szCs w:val="24"/>
+        </w:rPr>
+        <w:t xml:space="preserve"> and I was curious if the larger samples and smaller variable set would produce more accurate results. </w:t>
       </w:r>
     </w:p>
     <w:p>
       <w:pPr>
         <w:pStyle w:val="Heading2"/>
+        <w:spacing w:line="360" w:lineRule="auto"/>
         <w:rPr>
           <w:b/>
           <w:bCs/>
@@ -77,7 +110,11 @@
         <w:t>Background Information</w:t>
       </w:r>
     </w:p>
-    <w:p/>
+    <w:p>
+      <w:pPr>
+        <w:spacing w:line="360" w:lineRule="auto"/>
+      </w:pPr>
+    </w:p>
     <w:p>
       <w:pPr>
         <w:pStyle w:val="Heading2"/>
@@ -156,7 +193,55 @@
           <w:sz w:val="24"/>
           <w:szCs w:val="24"/>
         </w:rPr>
-        <w:t xml:space="preserve">The DecisionTreeClassifier from scikit learn was used to create decision tree classifiers for the data sets [2]. DecisionTreeClassifier </w:t>
+        <w:t xml:space="preserve">The </w:t>
+      </w:r>
+      <w:proofErr w:type="spellStart"/>
+      <w:r>
+        <w:rPr>
+          <w:sz w:val="24"/>
+          <w:szCs w:val="24"/>
+        </w:rPr>
+        <w:t>DecisionTreeClassifier</w:t>
+      </w:r>
+      <w:proofErr w:type="spellEnd"/>
+      <w:r>
+        <w:rPr>
+          <w:sz w:val="24"/>
+          <w:szCs w:val="24"/>
+        </w:rPr>
+        <w:t xml:space="preserve"> from </w:t>
+      </w:r>
+      <w:proofErr w:type="spellStart"/>
+      <w:r>
+        <w:rPr>
+          <w:sz w:val="24"/>
+          <w:szCs w:val="24"/>
+        </w:rPr>
+        <w:t>scikit</w:t>
+      </w:r>
+      <w:proofErr w:type="spellEnd"/>
+      <w:r>
+        <w:rPr>
+          <w:sz w:val="24"/>
+          <w:szCs w:val="24"/>
+        </w:rPr>
+        <w:t xml:space="preserve"> learn was used to create decision tree classifiers for the data sets [2]. </w:t>
+      </w:r>
+      <w:proofErr w:type="spellStart"/>
+      <w:r>
+        <w:rPr>
+          <w:sz w:val="24"/>
+          <w:szCs w:val="24"/>
+        </w:rPr>
+        <w:t>DecisionTreeClassifier</w:t>
+      </w:r>
+      <w:proofErr w:type="spellEnd"/>
+      <w:r>
+        <w:rPr>
+          <w:sz w:val="24"/>
+          <w:szCs w:val="24"/>
+        </w:rPr>
+        <w:t xml:space="preserve"> </w:t>
       </w:r>
       <w:r>
         <w:rPr>
@@ -220,6 +305,7 @@
     </w:p>
     <w:p>
       <w:pPr>
+        <w:spacing w:line="360" w:lineRule="auto"/>
         <w:rPr>
           <w:rFonts w:cstheme="minorHAnsi"/>
         </w:rPr>
@@ -227,6 +313,7 @@
     </w:p>
     <w:p>
       <w:pPr>
+        <w:spacing w:line="360" w:lineRule="auto"/>
         <w:rPr>
           <w:rFonts w:cstheme="minorHAnsi"/>
         </w:rPr>
@@ -234,6 +321,7 @@
     </w:p>
     <w:p>
       <w:pPr>
+        <w:spacing w:line="360" w:lineRule="auto"/>
         <w:rPr>
           <w:rStyle w:val="SubtleReference"/>
         </w:rPr>
@@ -265,6 +353,7 @@
           <w:p>
             <w:pPr>
               <w:pStyle w:val="NoSpacing"/>
+              <w:spacing w:line="360" w:lineRule="auto"/>
             </w:pPr>
             <w:r>
               <w:t>Heart Disease – Split Criterion: Entropy</w:t>
@@ -278,6 +367,7 @@
           <w:p>
             <w:pPr>
               <w:pStyle w:val="NoSpacing"/>
+              <w:spacing w:line="360" w:lineRule="auto"/>
             </w:pPr>
             <w:r>
               <w:t>Heart Disease – Split Criterion: Gini</w:t>
@@ -293,6 +383,7 @@
           <w:p>
             <w:pPr>
               <w:pStyle w:val="Subtitle"/>
+              <w:spacing w:line="360" w:lineRule="auto"/>
             </w:pPr>
             <w:r>
               <w:rPr>
@@ -356,6 +447,7 @@
           <w:p>
             <w:pPr>
               <w:pStyle w:val="Subtitle"/>
+              <w:spacing w:line="360" w:lineRule="auto"/>
             </w:pPr>
             <w:r>
               <w:rPr>
@@ -421,6 +513,7 @@
           <w:p>
             <w:pPr>
               <w:pStyle w:val="Subtitle"/>
+              <w:spacing w:line="360" w:lineRule="auto"/>
               <w:rPr>
                 <w:noProof/>
               </w:rPr>
@@ -488,6 +581,7 @@
           <w:p>
             <w:pPr>
               <w:pStyle w:val="Subtitle"/>
+              <w:spacing w:line="360" w:lineRule="auto"/>
               <w:rPr>
                 <w:noProof/>
               </w:rPr>
@@ -553,6 +647,7 @@
     <w:p>
       <w:pPr>
         <w:pStyle w:val="Subtitle"/>
+        <w:spacing w:line="360" w:lineRule="auto"/>
       </w:pPr>
     </w:p>
     <w:p>
@@ -564,28 +659,29 @@
       </w:pPr>
       <w:r>
         <w:tab/>
-        <w:t xml:space="preserve">For the heart disease dataset using the gini index as the spilt criterion yielded the best results of approximately 87% accuracy on the test set which was marginally better than the 85% accuracy achieved using entropy as the split criterion. The best preforming trees for the different split criterion both had a tree depth of 3 while the Gini tree contained </w:t>
-      </w:r>
-      <w:r>
-        <w:t>15 nodes while the entropy tree only contained 9. The best decision trees can be found in Appendix A – Heart Disease Entropy Split Tree and Appendix B – Heart Disease Gini Split Tree.</w:t>
-      </w:r>
-    </w:p>
-    <w:p>
-      <w:pPr>
-        <w:rPr>
-          <w:rStyle w:val="SubtleReference"/>
-        </w:rPr>
-      </w:pPr>
-    </w:p>
-    <w:p>
-      <w:pPr>
-        <w:rPr>
-          <w:rStyle w:val="SubtleReference"/>
-        </w:rPr>
-      </w:pPr>
-    </w:p>
-    <w:p>
-      <w:pPr>
+        <w:t xml:space="preserve">For the heart disease dataset using the </w:t>
+      </w:r>
+      <w:proofErr w:type="spellStart"/>
+      <w:r>
+        <w:t>gini</w:t>
+      </w:r>
+      <w:proofErr w:type="spellEnd"/>
+      <w:r>
+        <w:t xml:space="preserve"> index as the spilt criterion yielded the best results of approximately 87% accuracy on the test set which was marginally better than the 85% accuracy achieved using entropy as the split criterion. The best preforming trees for the different split criterion both had a tree depth of 3 while the Gini tree contained </w:t>
+      </w:r>
+      <w:r>
+        <w:t>15 nodes while the entropy tree only contained 9. The best decision trees can be found in Appendix A – Heart Disease Entropy Split Tree and Appendix B – Heart Disease Gini Split Tree</w:t>
+      </w:r>
+      <w:r>
+        <w:rPr>
+          <w:rStyle w:val="SubtleReference"/>
+        </w:rPr>
+        <w:t>.</w:t>
+      </w:r>
+    </w:p>
+    <w:p>
+      <w:pPr>
+        <w:spacing w:line="360" w:lineRule="auto"/>
         <w:rPr>
           <w:rStyle w:val="SubtleReference"/>
         </w:rPr>
@@ -595,7 +691,61 @@
           <w:rStyle w:val="SubtleReference"/>
         </w:rPr>
         <w:lastRenderedPageBreak/>
-        <w:t>Figure 2 – Heart Disease training and test results</w:t>
+        <w:t>F</w:t>
+      </w:r>
+      <w:r>
+        <w:rPr>
+          <w:rStyle w:val="SubtleReference"/>
+        </w:rPr>
+        <w:t>igure 2 –</w:t>
+      </w:r>
+      <w:r>
+        <w:rPr>
+          <w:rStyle w:val="SubtleReference"/>
+        </w:rPr>
+        <w:t xml:space="preserve"> Banknote Authenticity T</w:t>
+      </w:r>
+      <w:r>
+        <w:rPr>
+          <w:rStyle w:val="SubtleReference"/>
+        </w:rPr>
+        <w:t xml:space="preserve">raining </w:t>
+      </w:r>
+      <w:r>
+        <w:rPr>
+          <w:rStyle w:val="SubtleReference"/>
+        </w:rPr>
+        <w:t>A</w:t>
+      </w:r>
+      <w:r>
+        <w:rPr>
+          <w:rStyle w:val="SubtleReference"/>
+        </w:rPr>
+        <w:t xml:space="preserve">nd </w:t>
+      </w:r>
+      <w:r>
+        <w:rPr>
+          <w:rStyle w:val="SubtleReference"/>
+        </w:rPr>
+        <w:t>T</w:t>
+      </w:r>
+      <w:r>
+        <w:rPr>
+          <w:rStyle w:val="SubtleReference"/>
+        </w:rPr>
+        <w:t xml:space="preserve">est </w:t>
+      </w:r>
+      <w:r>
+        <w:rPr>
+          <w:rStyle w:val="SubtleReference"/>
+        </w:rPr>
+        <w:t>R</w:t>
+      </w:r>
+      <w:r>
+        <w:rPr>
+          <w:rStyle w:val="SubtleReference"/>
+        </w:rPr>
+        <w:t>esults</w:t>
       </w:r>
     </w:p>
     <w:tbl>
@@ -616,6 +766,7 @@
           </w:tcPr>
           <w:p>
             <w:pPr>
+              <w:spacing w:line="360" w:lineRule="auto"/>
               <w:rPr>
                 <w:rStyle w:val="SubtleReference"/>
               </w:rPr>
@@ -637,6 +788,7 @@
           </w:tcPr>
           <w:p>
             <w:pPr>
+              <w:spacing w:line="360" w:lineRule="auto"/>
               <w:rPr>
                 <w:rStyle w:val="SubtleReference"/>
               </w:rPr>
@@ -660,6 +812,7 @@
           </w:tcPr>
           <w:p>
             <w:pPr>
+              <w:spacing w:line="360" w:lineRule="auto"/>
               <w:rPr>
                 <w:rStyle w:val="SubtleReference"/>
               </w:rPr>
@@ -725,6 +878,7 @@
           </w:tcPr>
           <w:p>
             <w:pPr>
+              <w:spacing w:line="360" w:lineRule="auto"/>
               <w:rPr>
                 <w:rStyle w:val="SubtleReference"/>
               </w:rPr>
@@ -792,6 +946,7 @@
           </w:tcPr>
           <w:p>
             <w:pPr>
+              <w:spacing w:line="360" w:lineRule="auto"/>
               <w:rPr>
                 <w:noProof/>
               </w:rPr>
@@ -857,6 +1012,7 @@
           </w:tcPr>
           <w:p>
             <w:pPr>
+              <w:spacing w:line="360" w:lineRule="auto"/>
               <w:rPr>
                 <w:noProof/>
               </w:rPr>
@@ -920,6 +1076,7 @@
     </w:tbl>
     <w:p>
       <w:pPr>
+        <w:spacing w:line="360" w:lineRule="auto"/>
         <w:rPr>
           <w:rStyle w:val="SubtleReference"/>
         </w:rPr>
@@ -939,14 +1096,70 @@
           <w:szCs w:val="24"/>
         </w:rPr>
         <w:tab/>
-        <w:t xml:space="preserve">For the banknote authenticity data set both entropy and gini split criterion were able to achieve approximately 99% accuracy on the test dataset. Unlike the heart disease dataset further pruning the tree reduced the accuracy of both the test and training data. The tree using the entropy however was a significantly smaller tree. It had a depth of </w:t>
-      </w:r>
-      <w:r>
-        <w:rPr>
-          <w:sz w:val="24"/>
-          <w:szCs w:val="24"/>
-        </w:rPr>
-        <w:t xml:space="preserve">6 and contained 33 nodes compared to the depth 7 and 47 node tree obtained using the gini index. The best decision trees for each split critea can be found in Appendix C – Banknote </w:t>
+        <w:t xml:space="preserve">For the banknote authenticity data set both entropy and </w:t>
+      </w:r>
+      <w:proofErr w:type="spellStart"/>
+      <w:r>
+        <w:rPr>
+          <w:sz w:val="24"/>
+          <w:szCs w:val="24"/>
+        </w:rPr>
+        <w:t>gini</w:t>
+      </w:r>
+      <w:proofErr w:type="spellEnd"/>
+      <w:r>
+        <w:rPr>
+          <w:sz w:val="24"/>
+          <w:szCs w:val="24"/>
+        </w:rPr>
+        <w:t xml:space="preserve"> split criterion were able to achieve approximately 99% accuracy on the test dataset. Unlike the heart disease dataset further pruning the tree reduced the accuracy of both the test and training data. The tree using the entropy however was a significantly smaller tree. It had a depth of </w:t>
+      </w:r>
+      <w:r>
+        <w:rPr>
+          <w:sz w:val="24"/>
+          <w:szCs w:val="24"/>
+        </w:rPr>
+        <w:t xml:space="preserve">6 and contained 33 nodes compared to the depth 7 and 47 node tree obtained using the </w:t>
+      </w:r>
+      <w:proofErr w:type="spellStart"/>
+      <w:r>
+        <w:rPr>
+          <w:sz w:val="24"/>
+          <w:szCs w:val="24"/>
+        </w:rPr>
+        <w:t>gini</w:t>
+      </w:r>
+      <w:proofErr w:type="spellEnd"/>
+      <w:r>
+        <w:rPr>
+          <w:sz w:val="24"/>
+          <w:szCs w:val="24"/>
+        </w:rPr>
+        <w:t xml:space="preserve"> index. The best </w:t>
+      </w:r>
+      <w:r>
+        <w:rPr>
+          <w:sz w:val="24"/>
+          <w:szCs w:val="24"/>
+        </w:rPr>
+        <w:lastRenderedPageBreak/>
+        <w:t xml:space="preserve">decision trees for each split </w:t>
+      </w:r>
+      <w:proofErr w:type="spellStart"/>
+      <w:r>
+        <w:rPr>
+          <w:sz w:val="24"/>
+          <w:szCs w:val="24"/>
+        </w:rPr>
+        <w:t>critea</w:t>
+      </w:r>
+      <w:proofErr w:type="spellEnd"/>
+      <w:r>
+        <w:rPr>
+          <w:sz w:val="24"/>
+          <w:szCs w:val="24"/>
+        </w:rPr>
+        <w:t xml:space="preserve"> can be found in Appendix C – Banknote </w:t>
       </w:r>
       <w:r>
         <w:t>Entropy Split Tree and Appendix D – Banknote Gini Split Tree.</w:t>
@@ -965,19 +1178,25 @@
           <w:sz w:val="24"/>
           <w:szCs w:val="24"/>
         </w:rPr>
-        <w:lastRenderedPageBreak/>
         <w:tab/>
-        <w:t>For both datasets using entropy as a split criterion produced a smaller tree after pruning. The gini index preformed marginally better on the heart disease data while both split criteria preformed equally well on the simpler and larger banknote dataset.</w:t>
-      </w:r>
-    </w:p>
-    <w:p>
-      <w:pPr>
-        <w:spacing w:line="360" w:lineRule="auto"/>
-        <w:rPr>
-          <w:sz w:val="24"/>
-          <w:szCs w:val="24"/>
-        </w:rPr>
-      </w:pPr>
+        <w:t xml:space="preserve">For both datasets using entropy as a split criterion produced a smaller tree after pruning. The </w:t>
+      </w:r>
+      <w:proofErr w:type="spellStart"/>
+      <w:r>
+        <w:rPr>
+          <w:sz w:val="24"/>
+          <w:szCs w:val="24"/>
+        </w:rPr>
+        <w:t>gini</w:t>
+      </w:r>
+      <w:proofErr w:type="spellEnd"/>
+      <w:r>
+        <w:rPr>
+          <w:sz w:val="24"/>
+          <w:szCs w:val="24"/>
+        </w:rPr>
+        <w:t xml:space="preserve"> index preformed marginally better on the heart disease data while both split criteria preformed equally well on the simpler and larger banknote dataset.</w:t>
+      </w:r>
     </w:p>
     <w:p>
       <w:pPr>
@@ -1008,18 +1227,29 @@
       <w:r>
         <w:t xml:space="preserve">The </w:t>
       </w:r>
+      <w:proofErr w:type="spellStart"/>
       <w:r>
         <w:t>RandomForestClassifier</w:t>
       </w:r>
+      <w:proofErr w:type="spellEnd"/>
       <w:r>
         <w:t xml:space="preserve"> from </w:t>
       </w:r>
-      <w:r>
-        <w:rPr>
-          <w:sz w:val="24"/>
-          <w:szCs w:val="24"/>
-        </w:rPr>
-        <w:t>scikit learn was used to create decision tree classifiers for the data sets [</w:t>
+      <w:proofErr w:type="spellStart"/>
+      <w:r>
+        <w:rPr>
+          <w:sz w:val="24"/>
+          <w:szCs w:val="24"/>
+        </w:rPr>
+        <w:t>scikit</w:t>
+      </w:r>
+      <w:proofErr w:type="spellEnd"/>
+      <w:r>
+        <w:rPr>
+          <w:sz w:val="24"/>
+          <w:szCs w:val="24"/>
+        </w:rPr>
+        <w:t xml:space="preserve"> learn was used to create decision tree classifiers for the data sets [</w:t>
       </w:r>
       <w:r>
         <w:rPr>
@@ -1047,47 +1277,86 @@
           <w:sz w:val="24"/>
           <w:szCs w:val="24"/>
         </w:rPr>
-        <w:t xml:space="preserve">by combining different variations of maximum tree depth and maximum size of the forest. For all forests gini was used for split criterion, and and max features as square root of the total number of features. </w:t>
-      </w:r>
-      <w:bookmarkStart w:id="1" w:name="_GoBack"/>
-      <w:bookmarkEnd w:id="1"/>
-      <w:r>
-        <w:rPr>
-          <w:sz w:val="24"/>
-          <w:szCs w:val="24"/>
-        </w:rPr>
-        <w:t xml:space="preserve">Figure 3 compares the accuracy of the test and training sets against these variables used on the heart disease dataset. </w:t>
-      </w:r>
-    </w:p>
-    <w:p>
-      <w:pPr>
-        <w:rPr>
-          <w:rStyle w:val="SubtleReference"/>
-        </w:rPr>
-      </w:pPr>
-      <w:r>
-        <w:rPr>
-          <w:rStyle w:val="SubtleReference"/>
-        </w:rPr>
-        <w:t xml:space="preserve">Figure </w:t>
-      </w:r>
-      <w:r>
-        <w:rPr>
-          <w:rStyle w:val="SubtleReference"/>
-        </w:rPr>
-        <w:t>3</w:t>
-      </w:r>
-      <w:r>
-        <w:rPr>
-          <w:rStyle w:val="SubtleReference"/>
-        </w:rPr>
-        <w:t xml:space="preserve"> – </w:t>
-      </w:r>
-      <w:r>
-        <w:rPr>
-          <w:rStyle w:val="SubtleReference"/>
-        </w:rPr>
-        <w:t>h</w:t>
+        <w:t xml:space="preserve">by combining different variations of maximum tree depth and maximum size of the forest. For all forests </w:t>
+      </w:r>
+      <w:proofErr w:type="spellStart"/>
+      <w:r>
+        <w:rPr>
+          <w:sz w:val="24"/>
+          <w:szCs w:val="24"/>
+        </w:rPr>
+        <w:t>gini</w:t>
+      </w:r>
+      <w:proofErr w:type="spellEnd"/>
+      <w:r>
+        <w:rPr>
+          <w:sz w:val="24"/>
+          <w:szCs w:val="24"/>
+        </w:rPr>
+        <w:t xml:space="preserve"> was used for split criterion, and </w:t>
+      </w:r>
+      <w:proofErr w:type="spellStart"/>
+      <w:r>
+        <w:rPr>
+          <w:sz w:val="24"/>
+          <w:szCs w:val="24"/>
+        </w:rPr>
+        <w:t>and</w:t>
+      </w:r>
+      <w:proofErr w:type="spellEnd"/>
+      <w:r>
+        <w:rPr>
+          <w:sz w:val="24"/>
+          <w:szCs w:val="24"/>
+        </w:rPr>
+        <w:t xml:space="preserve"> max features as square root of the total number of features. </w:t>
+      </w:r>
+      <w:r>
+        <w:rPr>
+          <w:sz w:val="24"/>
+          <w:szCs w:val="24"/>
+        </w:rPr>
+        <w:t>Figure 3 compares the accuracy of the test and training sets against these variables used on the heart disease dataset</w:t>
+      </w:r>
+      <w:r>
+        <w:rPr>
+          <w:sz w:val="24"/>
+          <w:szCs w:val="24"/>
+        </w:rPr>
+        <w:t xml:space="preserve"> and Figure 4 shows the results from the banknote dataset</w:t>
+      </w:r>
+      <w:r>
+        <w:rPr>
+          <w:sz w:val="24"/>
+          <w:szCs w:val="24"/>
+        </w:rPr>
+        <w:t xml:space="preserve">. </w:t>
+      </w:r>
+    </w:p>
+    <w:p>
+      <w:pPr>
+        <w:spacing w:line="360" w:lineRule="auto"/>
+        <w:rPr>
+          <w:rStyle w:val="SubtleReference"/>
+        </w:rPr>
+      </w:pPr>
+      <w:r>
+        <w:rPr>
+          <w:rStyle w:val="SubtleReference"/>
+        </w:rPr>
+        <w:t>F</w:t>
+      </w:r>
+      <w:r>
+        <w:rPr>
+          <w:rStyle w:val="SubtleReference"/>
+        </w:rPr>
+        <w:t xml:space="preserve">igure 3 – </w:t>
+      </w:r>
+      <w:r>
+        <w:rPr>
+          <w:rStyle w:val="SubtleReference"/>
+        </w:rPr>
+        <w:t>H</w:t>
       </w:r>
       <w:r>
         <w:rPr>
@@ -1099,7 +1368,7 @@
         <w:rPr>
           <w:rStyle w:val="SubtleReference"/>
         </w:rPr>
-        <w:t>d</w:t>
+        <w:t>D</w:t>
       </w:r>
       <w:r>
         <w:rPr>
@@ -1111,114 +1380,448 @@
         <w:rPr>
           <w:rStyle w:val="SubtleReference"/>
         </w:rPr>
-        <w:t>random forest t</w:t>
-      </w:r>
-      <w:r>
-        <w:rPr>
-          <w:rStyle w:val="SubtleReference"/>
-        </w:rPr>
-        <w:t xml:space="preserve">raining and </w:t>
-      </w:r>
-      <w:r>
-        <w:rPr>
-          <w:rStyle w:val="SubtleReference"/>
-        </w:rPr>
-        <w:t>t</w:t>
-      </w:r>
-      <w:r>
-        <w:rPr>
-          <w:rStyle w:val="SubtleReference"/>
-        </w:rPr>
-        <w:t>est results</w:t>
-      </w:r>
+        <w:t>R</w:t>
+      </w:r>
+      <w:r>
+        <w:rPr>
+          <w:rStyle w:val="SubtleReference"/>
+        </w:rPr>
+        <w:t xml:space="preserve">andom </w:t>
+      </w:r>
+      <w:r>
+        <w:rPr>
+          <w:rStyle w:val="SubtleReference"/>
+        </w:rPr>
+        <w:t>F</w:t>
+      </w:r>
+      <w:r>
+        <w:rPr>
+          <w:rStyle w:val="SubtleReference"/>
+        </w:rPr>
+        <w:t xml:space="preserve">orest </w:t>
+      </w:r>
+      <w:r>
+        <w:rPr>
+          <w:rStyle w:val="SubtleReference"/>
+        </w:rPr>
+        <w:t>T</w:t>
+      </w:r>
+      <w:r>
+        <w:rPr>
+          <w:rStyle w:val="SubtleReference"/>
+        </w:rPr>
+        <w:t xml:space="preserve">raining </w:t>
+      </w:r>
+      <w:r>
+        <w:rPr>
+          <w:rStyle w:val="SubtleReference"/>
+        </w:rPr>
+        <w:t>A</w:t>
+      </w:r>
+      <w:r>
+        <w:rPr>
+          <w:rStyle w:val="SubtleReference"/>
+        </w:rPr>
+        <w:t xml:space="preserve">nd </w:t>
+      </w:r>
+      <w:r>
+        <w:rPr>
+          <w:rStyle w:val="SubtleReference"/>
+        </w:rPr>
+        <w:t>T</w:t>
+      </w:r>
+      <w:r>
+        <w:rPr>
+          <w:rStyle w:val="SubtleReference"/>
+        </w:rPr>
+        <w:t xml:space="preserve">est </w:t>
+      </w:r>
+      <w:proofErr w:type="spellStart"/>
+      <w:r>
+        <w:rPr>
+          <w:rStyle w:val="SubtleReference"/>
+        </w:rPr>
+        <w:t>T</w:t>
+      </w:r>
+      <w:r>
+        <w:rPr>
+          <w:rStyle w:val="SubtleReference"/>
+        </w:rPr>
+        <w:t>esults</w:t>
+      </w:r>
+      <w:proofErr w:type="spellEnd"/>
     </w:p>
     <w:tbl>
       <w:tblPr>
         <w:tblStyle w:val="TableGrid"/>
-        <w:tblW w:w="0" w:type="auto"/>
+        <w:tblW w:w="11482" w:type="dxa"/>
+        <w:tblInd w:w="-1139" w:type="dxa"/>
         <w:tblLook w:val="04A0" w:firstRow="1" w:lastRow="0" w:firstColumn="1" w:lastColumn="0" w:noHBand="0" w:noVBand="1"/>
       </w:tblPr>
       <w:tblGrid>
-        <w:gridCol w:w="4675"/>
-        <w:gridCol w:w="4675"/>
+        <w:gridCol w:w="5814"/>
+        <w:gridCol w:w="5668"/>
       </w:tblGrid>
       <w:tr>
         <w:tc>
           <w:tcPr>
-            <w:tcW w:w="4675" w:type="dxa"/>
+            <w:tcW w:w="5814" w:type="dxa"/>
           </w:tcPr>
           <w:p>
             <w:pPr>
+              <w:spacing w:line="360" w:lineRule="auto"/>
               <w:rPr>
                 <w:rStyle w:val="SubtleReference"/>
               </w:rPr>
             </w:pPr>
+            <w:r>
+              <w:rPr>
+                <w:rFonts w:cstheme="minorHAnsi"/>
+                <w:noProof/>
+              </w:rPr>
+              <w:drawing>
+                <wp:inline distT="0" distB="0" distL="0" distR="0" wp14:anchorId="14F53467" wp14:editId="6426A572">
+                  <wp:extent cx="3467100" cy="2638425"/>
+                  <wp:effectExtent l="0" t="0" r="0" b="9525"/>
+                  <wp:docPr id="14" name="Picture 14"/>
+                  <wp:cNvGraphicFramePr>
+                    <a:graphicFrameLocks xmlns:a="http://schemas.openxmlformats.org/drawingml/2006/main" noChangeAspect="1"/>
+                  </wp:cNvGraphicFramePr>
+                  <a:graphic xmlns:a="http://schemas.openxmlformats.org/drawingml/2006/main">
+                    <a:graphicData uri="http://schemas.openxmlformats.org/drawingml/2006/picture">
+                      <pic:pic xmlns:pic="http://schemas.openxmlformats.org/drawingml/2006/picture">
+                        <pic:nvPicPr>
+                          <pic:cNvPr id="0" name="Picture 2"/>
+                          <pic:cNvPicPr>
+                            <a:picLocks noChangeAspect="1" noChangeArrowheads="1"/>
+                          </pic:cNvPicPr>
+                        </pic:nvPicPr>
+                        <pic:blipFill rotWithShape="1">
+                          <a:blip r:embed="rId14">
+                            <a:extLst>
+                              <a:ext uri="{28A0092B-C50C-407E-A947-70E740481C1C}">
+                                <a14:useLocalDpi xmlns:a14="http://schemas.microsoft.com/office/drawing/2010/main" val="0"/>
+                              </a:ext>
+                            </a:extLst>
+                          </a:blip>
+                          <a:srcRect l="4560" t="5358" r="7199"/>
+                          <a:stretch/>
+                        </pic:blipFill>
+                        <pic:spPr bwMode="auto">
+                          <a:xfrm>
+                            <a:off x="0" y="0"/>
+                            <a:ext cx="3494449" cy="2659237"/>
+                          </a:xfrm>
+                          <a:prstGeom prst="rect">
+                            <a:avLst/>
+                          </a:prstGeom>
+                          <a:noFill/>
+                          <a:ln>
+                            <a:noFill/>
+                          </a:ln>
+                          <a:extLst>
+                            <a:ext uri="{53640926-AAD7-44D8-BBD7-CCE9431645EC}">
+                              <a14:shadowObscured xmlns:a14="http://schemas.microsoft.com/office/drawing/2010/main"/>
+                            </a:ext>
+                          </a:extLst>
+                        </pic:spPr>
+                      </pic:pic>
+                    </a:graphicData>
+                  </a:graphic>
+                </wp:inline>
+              </w:drawing>
+            </w:r>
           </w:p>
         </w:tc>
         <w:tc>
           <w:tcPr>
-            <w:tcW w:w="4675" w:type="dxa"/>
+            <w:tcW w:w="5668" w:type="dxa"/>
           </w:tcPr>
           <w:p>
             <w:pPr>
+              <w:spacing w:line="360" w:lineRule="auto"/>
               <w:rPr>
                 <w:rStyle w:val="SubtleReference"/>
               </w:rPr>
             </w:pPr>
+            <w:r>
+              <w:rPr>
+                <w:noProof/>
+              </w:rPr>
+              <w:drawing>
+                <wp:inline distT="0" distB="0" distL="0" distR="0" wp14:anchorId="14291B32" wp14:editId="7D07544D">
+                  <wp:extent cx="3259389" cy="2619375"/>
+                  <wp:effectExtent l="0" t="0" r="0" b="0"/>
+                  <wp:docPr id="15" name="Picture 15"/>
+                  <wp:cNvGraphicFramePr>
+                    <a:graphicFrameLocks xmlns:a="http://schemas.openxmlformats.org/drawingml/2006/main" noChangeAspect="1"/>
+                  </wp:cNvGraphicFramePr>
+                  <a:graphic xmlns:a="http://schemas.openxmlformats.org/drawingml/2006/main">
+                    <a:graphicData uri="http://schemas.openxmlformats.org/drawingml/2006/picture">
+                      <pic:pic xmlns:pic="http://schemas.openxmlformats.org/drawingml/2006/picture">
+                        <pic:nvPicPr>
+                          <pic:cNvPr id="0" name="Picture 3"/>
+                          <pic:cNvPicPr>
+                            <a:picLocks noChangeAspect="1" noChangeArrowheads="1"/>
+                          </pic:cNvPicPr>
+                        </pic:nvPicPr>
+                        <pic:blipFill rotWithShape="1">
+                          <a:blip r:embed="rId15">
+                            <a:extLst>
+                              <a:ext uri="{28A0092B-C50C-407E-A947-70E740481C1C}">
+                                <a14:useLocalDpi xmlns:a14="http://schemas.microsoft.com/office/drawing/2010/main" val="0"/>
+                              </a:ext>
+                            </a:extLst>
+                          </a:blip>
+                          <a:srcRect l="4646" t="5096" r="8983"/>
+                          <a:stretch/>
+                        </pic:blipFill>
+                        <pic:spPr bwMode="auto">
+                          <a:xfrm>
+                            <a:off x="0" y="0"/>
+                            <a:ext cx="3325864" cy="2672797"/>
+                          </a:xfrm>
+                          <a:prstGeom prst="rect">
+                            <a:avLst/>
+                          </a:prstGeom>
+                          <a:noFill/>
+                          <a:ln>
+                            <a:noFill/>
+                          </a:ln>
+                          <a:extLst>
+                            <a:ext uri="{53640926-AAD7-44D8-BBD7-CCE9431645EC}">
+                              <a14:shadowObscured xmlns:a14="http://schemas.microsoft.com/office/drawing/2010/main"/>
+                            </a:ext>
+                          </a:extLst>
+                        </pic:spPr>
+                      </pic:pic>
+                    </a:graphicData>
+                  </a:graphic>
+                </wp:inline>
+              </w:drawing>
+            </w:r>
           </w:p>
         </w:tc>
       </w:tr>
+    </w:tbl>
+    <w:p>
+      <w:pPr>
+        <w:spacing w:line="360" w:lineRule="auto"/>
+      </w:pPr>
+    </w:p>
+    <w:p>
+      <w:pPr>
+        <w:spacing w:line="360" w:lineRule="auto"/>
+      </w:pPr>
+      <w:r>
+        <w:tab/>
+        <w:t xml:space="preserve">For the heart disease training dataset random forests were able to achieve 97% accuracy with a forest size between 20 and 50 trees where the trees have a max depth of 6. Comparing this to the test data the large trees overfit the data because the same forest only yields roughly 80% accuracy. The </w:t>
+      </w:r>
+      <w:r>
+        <w:lastRenderedPageBreak/>
+        <w:t>forests that preformed the best on the test set were smaller forests of around 30 trees with depth 2. The smaller forests were able to achieve around 88% accuracy on the test data.</w:t>
+      </w:r>
+    </w:p>
+    <w:p>
+      <w:pPr>
+        <w:spacing w:line="360" w:lineRule="auto"/>
+        <w:rPr>
+          <w:rStyle w:val="SubtleReference"/>
+        </w:rPr>
+      </w:pPr>
+      <w:r>
+        <w:rPr>
+          <w:rStyle w:val="SubtleReference"/>
+        </w:rPr>
+        <w:t xml:space="preserve">Figure </w:t>
+      </w:r>
+      <w:r>
+        <w:rPr>
+          <w:rStyle w:val="SubtleReference"/>
+        </w:rPr>
+        <w:t>4</w:t>
+      </w:r>
+      <w:r>
+        <w:rPr>
+          <w:rStyle w:val="SubtleReference"/>
+        </w:rPr>
+        <w:t xml:space="preserve"> – Banknote Authenticity Training And Test Results</w:t>
+      </w:r>
+    </w:p>
+    <w:tbl>
+      <w:tblPr>
+        <w:tblStyle w:val="TableGrid"/>
+        <w:tblW w:w="11341" w:type="dxa"/>
+        <w:tblInd w:w="-998" w:type="dxa"/>
+        <w:tblLook w:val="04A0" w:firstRow="1" w:lastRow="0" w:firstColumn="1" w:lastColumn="0" w:noHBand="0" w:noVBand="1"/>
+      </w:tblPr>
+      <w:tblGrid>
+        <w:gridCol w:w="5673"/>
+        <w:gridCol w:w="5668"/>
+      </w:tblGrid>
       <w:tr>
         <w:tc>
           <w:tcPr>
-            <w:tcW w:w="4675" w:type="dxa"/>
+            <w:tcW w:w="5673" w:type="dxa"/>
           </w:tcPr>
           <w:p>
             <w:pPr>
+              <w:spacing w:line="360" w:lineRule="auto"/>
               <w:rPr>
                 <w:rStyle w:val="SubtleReference"/>
               </w:rPr>
             </w:pPr>
+            <w:r>
+              <w:rPr>
+                <w:noProof/>
+              </w:rPr>
+              <w:drawing>
+                <wp:inline distT="0" distB="0" distL="0" distR="0" wp14:anchorId="3135EC6C" wp14:editId="044A808B">
+                  <wp:extent cx="3431997" cy="2676525"/>
+                  <wp:effectExtent l="0" t="0" r="0" b="0"/>
+                  <wp:docPr id="16" name="Picture 16"/>
+                  <wp:cNvGraphicFramePr>
+                    <a:graphicFrameLocks xmlns:a="http://schemas.openxmlformats.org/drawingml/2006/main" noChangeAspect="1"/>
+                  </wp:cNvGraphicFramePr>
+                  <a:graphic xmlns:a="http://schemas.openxmlformats.org/drawingml/2006/main">
+                    <a:graphicData uri="http://schemas.openxmlformats.org/drawingml/2006/picture">
+                      <pic:pic xmlns:pic="http://schemas.openxmlformats.org/drawingml/2006/picture">
+                        <pic:nvPicPr>
+                          <pic:cNvPr id="0" name="Picture 4"/>
+                          <pic:cNvPicPr>
+                            <a:picLocks noChangeAspect="1" noChangeArrowheads="1"/>
+                          </pic:cNvPicPr>
+                        </pic:nvPicPr>
+                        <pic:blipFill rotWithShape="1">
+                          <a:blip r:embed="rId16">
+                            <a:extLst>
+                              <a:ext uri="{28A0092B-C50C-407E-A947-70E740481C1C}">
+                                <a14:useLocalDpi xmlns:a14="http://schemas.microsoft.com/office/drawing/2010/main" val="0"/>
+                              </a:ext>
+                            </a:extLst>
+                          </a:blip>
+                          <a:srcRect l="3419" t="5312" r="5965" b="564"/>
+                          <a:stretch/>
+                        </pic:blipFill>
+                        <pic:spPr bwMode="auto">
+                          <a:xfrm>
+                            <a:off x="0" y="0"/>
+                            <a:ext cx="3489155" cy="2721101"/>
+                          </a:xfrm>
+                          <a:prstGeom prst="rect">
+                            <a:avLst/>
+                          </a:prstGeom>
+                          <a:noFill/>
+                          <a:ln>
+                            <a:noFill/>
+                          </a:ln>
+                          <a:extLst>
+                            <a:ext uri="{53640926-AAD7-44D8-BBD7-CCE9431645EC}">
+                              <a14:shadowObscured xmlns:a14="http://schemas.microsoft.com/office/drawing/2010/main"/>
+                            </a:ext>
+                          </a:extLst>
+                        </pic:spPr>
+                      </pic:pic>
+                    </a:graphicData>
+                  </a:graphic>
+                </wp:inline>
+              </w:drawing>
+            </w:r>
           </w:p>
         </w:tc>
         <w:tc>
           <w:tcPr>
-            <w:tcW w:w="4675" w:type="dxa"/>
+            <w:tcW w:w="5668" w:type="dxa"/>
           </w:tcPr>
           <w:p>
             <w:pPr>
+              <w:spacing w:line="360" w:lineRule="auto"/>
               <w:rPr>
                 <w:rStyle w:val="SubtleReference"/>
               </w:rPr>
             </w:pPr>
+            <w:r>
+              <w:rPr>
+                <w:noProof/>
+              </w:rPr>
+              <w:drawing>
+                <wp:inline distT="0" distB="0" distL="0" distR="0" wp14:anchorId="1CDDBCFB" wp14:editId="71B849FC">
+                  <wp:extent cx="3276600" cy="2647758"/>
+                  <wp:effectExtent l="0" t="0" r="0" b="635"/>
+                  <wp:docPr id="17" name="Picture 17"/>
+                  <wp:cNvGraphicFramePr>
+                    <a:graphicFrameLocks xmlns:a="http://schemas.openxmlformats.org/drawingml/2006/main" noChangeAspect="1"/>
+                  </wp:cNvGraphicFramePr>
+                  <a:graphic xmlns:a="http://schemas.openxmlformats.org/drawingml/2006/main">
+                    <a:graphicData uri="http://schemas.openxmlformats.org/drawingml/2006/picture">
+                      <pic:pic xmlns:pic="http://schemas.openxmlformats.org/drawingml/2006/picture">
+                        <pic:nvPicPr>
+                          <pic:cNvPr id="0" name="Picture 5"/>
+                          <pic:cNvPicPr>
+                            <a:picLocks noChangeAspect="1" noChangeArrowheads="1"/>
+                          </pic:cNvPicPr>
+                        </pic:nvPicPr>
+                        <pic:blipFill rotWithShape="1">
+                          <a:blip r:embed="rId17">
+                            <a:extLst>
+                              <a:ext uri="{28A0092B-C50C-407E-A947-70E740481C1C}">
+                                <a14:useLocalDpi xmlns:a14="http://schemas.microsoft.com/office/drawing/2010/main" val="0"/>
+                              </a:ext>
+                            </a:extLst>
+                          </a:blip>
+                          <a:srcRect l="5466" t="6514" r="9074" b="1507"/>
+                          <a:stretch/>
+                        </pic:blipFill>
+                        <pic:spPr bwMode="auto">
+                          <a:xfrm>
+                            <a:off x="0" y="0"/>
+                            <a:ext cx="3331418" cy="2692055"/>
+                          </a:xfrm>
+                          <a:prstGeom prst="rect">
+                            <a:avLst/>
+                          </a:prstGeom>
+                          <a:noFill/>
+                          <a:ln>
+                            <a:noFill/>
+                          </a:ln>
+                          <a:extLst>
+                            <a:ext uri="{53640926-AAD7-44D8-BBD7-CCE9431645EC}">
+                              <a14:shadowObscured xmlns:a14="http://schemas.microsoft.com/office/drawing/2010/main"/>
+                            </a:ext>
+                          </a:extLst>
+                        </pic:spPr>
+                      </pic:pic>
+                    </a:graphicData>
+                  </a:graphic>
+                </wp:inline>
+              </w:drawing>
+            </w:r>
           </w:p>
         </w:tc>
       </w:tr>
     </w:tbl>
     <w:p>
       <w:pPr>
-        <w:rPr>
-          <w:rStyle w:val="SubtleReference"/>
-        </w:rPr>
-      </w:pPr>
-    </w:p>
-    <w:p>
-      <w:pPr>
-        <w:spacing w:line="360" w:lineRule="auto"/>
-        <w:rPr>
-          <w:sz w:val="24"/>
-          <w:szCs w:val="24"/>
-        </w:rPr>
-      </w:pPr>
-    </w:p>
-    <w:p>
+        <w:spacing w:line="360" w:lineRule="auto"/>
+        <w:rPr>
+          <w:rStyle w:val="SubtleReference"/>
+        </w:rPr>
+      </w:pPr>
+    </w:p>
+    <w:p>
+      <w:pPr>
+        <w:spacing w:line="360" w:lineRule="auto"/>
+      </w:pPr>
       <w:r>
         <w:br w:type="page"/>
       </w:r>
+      <w:bookmarkStart w:id="1" w:name="_GoBack"/>
+      <w:bookmarkEnd w:id="1"/>
     </w:p>
     <w:p>
       <w:pPr>
         <w:pStyle w:val="Heading2"/>
+        <w:spacing w:line="360" w:lineRule="auto"/>
         <w:rPr>
           <w:b/>
           <w:bCs/>
@@ -1249,6 +1852,9 @@
             <w:tcW w:w="562" w:type="dxa"/>
           </w:tcPr>
           <w:p>
+            <w:pPr>
+              <w:spacing w:line="360" w:lineRule="auto"/>
+            </w:pPr>
             <w:r>
               <w:t>1</w:t>
             </w:r>
@@ -1259,10 +1865,13 @@
             <w:tcW w:w="8788" w:type="dxa"/>
           </w:tcPr>
           <w:p>
+            <w:pPr>
+              <w:spacing w:line="360" w:lineRule="auto"/>
+            </w:pPr>
             <w:r>
               <w:t xml:space="preserve">UCI, “Banknote Authentication Data Set” [Online]. Available: </w:t>
             </w:r>
-            <w:hyperlink r:id="rId14" w:history="1">
+            <w:hyperlink r:id="rId18" w:history="1">
               <w:r>
                 <w:rPr>
                   <w:rStyle w:val="Hyperlink"/>
@@ -1282,6 +1891,9 @@
             <w:tcW w:w="562" w:type="dxa"/>
           </w:tcPr>
           <w:p>
+            <w:pPr>
+              <w:spacing w:line="360" w:lineRule="auto"/>
+            </w:pPr>
             <w:r>
               <w:t>2</w:t>
             </w:r>
@@ -1292,7 +1904,10 @@
             <w:tcW w:w="8788" w:type="dxa"/>
           </w:tcPr>
           <w:p>
-            <w:hyperlink r:id="rId15" w:anchor="sklearn.tree.DecisionTreeClassifier" w:history="1">
+            <w:pPr>
+              <w:spacing w:line="360" w:lineRule="auto"/>
+            </w:pPr>
+            <w:hyperlink r:id="rId19" w:anchor="sklearn.tree.DecisionTreeClassifier" w:history="1">
               <w:r>
                 <w:rPr>
                   <w:rStyle w:val="Hyperlink"/>
@@ -1309,6 +1924,9 @@
             <w:tcW w:w="562" w:type="dxa"/>
           </w:tcPr>
           <w:p>
+            <w:pPr>
+              <w:spacing w:line="360" w:lineRule="auto"/>
+            </w:pPr>
             <w:r>
               <w:t>3</w:t>
             </w:r>
@@ -1319,7 +1937,10 @@
             <w:tcW w:w="8788" w:type="dxa"/>
           </w:tcPr>
           <w:p>
-            <w:hyperlink r:id="rId16" w:anchor="bre" w:history="1">
+            <w:pPr>
+              <w:spacing w:line="360" w:lineRule="auto"/>
+            </w:pPr>
+            <w:hyperlink r:id="rId20" w:anchor="bre" w:history="1">
               <w:r>
                 <w:rPr>
                   <w:rStyle w:val="Hyperlink"/>
@@ -1336,6 +1957,9 @@
             <w:tcW w:w="562" w:type="dxa"/>
           </w:tcPr>
           <w:p>
+            <w:pPr>
+              <w:spacing w:line="360" w:lineRule="auto"/>
+            </w:pPr>
             <w:r>
               <w:t>4</w:t>
             </w:r>
@@ -1346,7 +1970,10 @@
             <w:tcW w:w="8788" w:type="dxa"/>
           </w:tcPr>
           <w:p>
-            <w:hyperlink r:id="rId17" w:history="1">
+            <w:pPr>
+              <w:spacing w:line="360" w:lineRule="auto"/>
+            </w:pPr>
+            <w:hyperlink r:id="rId21" w:history="1">
               <w:r>
                 <w:rPr>
                   <w:rStyle w:val="Hyperlink"/>
@@ -1358,8 +1985,15 @@
         </w:tc>
       </w:tr>
     </w:tbl>
-    <w:p/>
-    <w:p>
+    <w:p>
+      <w:pPr>
+        <w:spacing w:line="360" w:lineRule="auto"/>
+      </w:pPr>
+    </w:p>
+    <w:p>
+      <w:pPr>
+        <w:spacing w:line="360" w:lineRule="auto"/>
+      </w:pPr>
       <w:r>
         <w:br w:type="page"/>
       </w:r>
@@ -1367,6 +2001,7 @@
     <w:p>
       <w:pPr>
         <w:pStyle w:val="Heading2"/>
+        <w:spacing w:line="360" w:lineRule="auto"/>
         <w:rPr>
           <w:b/>
           <w:bCs/>
@@ -1381,8 +2016,15 @@
         <w:t>Appendix A – Heart Disease Entropy Split Tree</w:t>
       </w:r>
     </w:p>
-    <w:p/>
-    <w:p>
+    <w:p>
+      <w:pPr>
+        <w:spacing w:line="360" w:lineRule="auto"/>
+      </w:pPr>
+    </w:p>
+    <w:p>
+      <w:pPr>
+        <w:spacing w:line="360" w:lineRule="auto"/>
+      </w:pPr>
       <w:r>
         <w:rPr>
           <w:noProof/>
@@ -1405,7 +2047,7 @@
                     </pic:cNvPicPr>
                   </pic:nvPicPr>
                   <pic:blipFill>
-                    <a:blip r:embed="rId18">
+                    <a:blip r:embed="rId22">
                       <a:extLst>
                         <a:ext uri="{28A0092B-C50C-407E-A947-70E740481C1C}">
                           <a14:useLocalDpi xmlns:a14="http://schemas.microsoft.com/office/drawing/2010/main" val="0"/>
@@ -1438,6 +2080,9 @@
       </w:r>
     </w:p>
     <w:p>
+      <w:pPr>
+        <w:spacing w:line="360" w:lineRule="auto"/>
+      </w:pPr>
       <w:r>
         <w:br w:type="page"/>
       </w:r>
@@ -1445,6 +2090,7 @@
     <w:p>
       <w:pPr>
         <w:pStyle w:val="Heading2"/>
+        <w:spacing w:line="360" w:lineRule="auto"/>
         <w:rPr>
           <w:b/>
           <w:bCs/>
@@ -1459,8 +2105,15 @@
         <w:t>Appendix B – Heart Disease Gini Split Tree</w:t>
       </w:r>
     </w:p>
-    <w:p/>
-    <w:p>
+    <w:p>
+      <w:pPr>
+        <w:spacing w:line="360" w:lineRule="auto"/>
+      </w:pPr>
+    </w:p>
+    <w:p>
+      <w:pPr>
+        <w:spacing w:line="360" w:lineRule="auto"/>
+      </w:pPr>
       <w:r>
         <w:rPr>
           <w:noProof/>
@@ -1483,7 +2136,7 @@
                     </pic:cNvPicPr>
                   </pic:nvPicPr>
                   <pic:blipFill>
-                    <a:blip r:embed="rId19" cstate="print">
+                    <a:blip r:embed="rId23" cstate="print">
                       <a:extLst>
                         <a:ext uri="{28A0092B-C50C-407E-A947-70E740481C1C}">
                           <a14:useLocalDpi xmlns:a14="http://schemas.microsoft.com/office/drawing/2010/main" val="0"/>
@@ -1518,6 +2171,7 @@
     <w:p>
       <w:pPr>
         <w:pStyle w:val="Heading2"/>
+        <w:spacing w:line="360" w:lineRule="auto"/>
         <w:rPr>
           <w:b/>
           <w:bCs/>
@@ -1563,9 +2217,14 @@
         <w:t>Split Tree</w:t>
       </w:r>
     </w:p>
-    <w:p/>
-    <w:p>
-      <w:pPr>
+    <w:p>
+      <w:pPr>
+        <w:spacing w:line="360" w:lineRule="auto"/>
+      </w:pPr>
+    </w:p>
+    <w:p>
+      <w:pPr>
+        <w:spacing w:line="360" w:lineRule="auto"/>
         <w:rPr>
           <w:rFonts w:asciiTheme="majorHAnsi" w:eastAsiaTheme="majorEastAsia" w:hAnsiTheme="majorHAnsi" w:cstheme="majorBidi"/>
           <w:b/>
@@ -1599,7 +2258,7 @@
                     </pic:cNvPicPr>
                   </pic:nvPicPr>
                   <pic:blipFill>
-                    <a:blip r:embed="rId20" cstate="print">
+                    <a:blip r:embed="rId24" cstate="print">
                       <a:extLst>
                         <a:ext uri="{28A0092B-C50C-407E-A947-70E740481C1C}">
                           <a14:useLocalDpi xmlns:a14="http://schemas.microsoft.com/office/drawing/2010/main" val="0"/>
@@ -1641,6 +2300,7 @@
     <w:p>
       <w:pPr>
         <w:pStyle w:val="Heading2"/>
+        <w:spacing w:line="360" w:lineRule="auto"/>
         <w:rPr>
           <w:b/>
           <w:bCs/>
@@ -1683,8 +2343,15 @@
         <w:t xml:space="preserve"> Split Tree</w:t>
       </w:r>
     </w:p>
-    <w:p/>
-    <w:p>
+    <w:p>
+      <w:pPr>
+        <w:spacing w:line="360" w:lineRule="auto"/>
+      </w:pPr>
+    </w:p>
+    <w:p>
+      <w:pPr>
+        <w:spacing w:line="360" w:lineRule="auto"/>
+      </w:pPr>
       <w:r>
         <w:rPr>
           <w:noProof/>
@@ -1707,7 +2374,7 @@
                     </pic:cNvPicPr>
                   </pic:nvPicPr>
                   <pic:blipFill>
-                    <a:blip r:embed="rId21" cstate="print">
+                    <a:blip r:embed="rId25" cstate="print">
                       <a:extLst>
                         <a:ext uri="{28A0092B-C50C-407E-A947-70E740481C1C}">
                           <a14:useLocalDpi xmlns:a14="http://schemas.microsoft.com/office/drawing/2010/main" val="0"/>
@@ -1740,7 +2407,7 @@
       </w:r>
     </w:p>
     <w:sectPr>
-      <w:headerReference w:type="default" r:id="rId22"/>
+      <w:headerReference w:type="default" r:id="rId26"/>
       <w:pgSz w:w="12240" w:h="15840"/>
       <w:pgMar w:top="1440" w:right="1440" w:bottom="1440" w:left="1440" w:header="708" w:footer="708" w:gutter="0"/>
       <w:cols w:space="708"/>
@@ -1840,7 +2507,7 @@
       </w:pPr>
     </w:pPrDefault>
   </w:docDefaults>
-  <w:latentStyles w:defLockedState="0" w:defUIPriority="99" w:defSemiHidden="0" w:defUnhideWhenUsed="0" w:defQFormat="0" w:count="377">
+  <w:latentStyles w:defLockedState="0" w:defUIPriority="99" w:defSemiHidden="0" w:defUnhideWhenUsed="0" w:defQFormat="0" w:count="376">
     <w:lsdException w:name="Normal" w:uiPriority="0" w:qFormat="1"/>
     <w:lsdException w:name="heading 1" w:uiPriority="9" w:qFormat="1"/>
     <w:lsdException w:name="heading 2" w:semiHidden="1" w:uiPriority="9" w:unhideWhenUsed="1" w:qFormat="1"/>
@@ -1946,6 +2613,7 @@
     <w:lsdException w:name="HTML Sample" w:semiHidden="1" w:unhideWhenUsed="1"/>
     <w:lsdException w:name="HTML Typewriter" w:semiHidden="1" w:unhideWhenUsed="1"/>
     <w:lsdException w:name="HTML Variable" w:semiHidden="1" w:unhideWhenUsed="1"/>
+    <w:lsdException w:name="Normal Table" w:semiHidden="1" w:unhideWhenUsed="1"/>
     <w:lsdException w:name="annotation subject" w:semiHidden="1" w:unhideWhenUsed="1"/>
     <w:lsdException w:name="No List" w:semiHidden="1" w:unhideWhenUsed="1"/>
     <w:lsdException w:name="Outline List 1" w:semiHidden="1" w:unhideWhenUsed="1"/>
@@ -1992,8 +2660,10 @@
     <w:lsdException w:name="Table Subtle 2" w:semiHidden="1" w:unhideWhenUsed="1"/>
     <w:lsdException w:name="Table Web 1" w:semiHidden="1" w:unhideWhenUsed="1"/>
     <w:lsdException w:name="Table Web 2" w:semiHidden="1" w:unhideWhenUsed="1"/>
+    <w:lsdException w:name="Table Web 3" w:semiHidden="1" w:unhideWhenUsed="1"/>
     <w:lsdException w:name="Balloon Text" w:semiHidden="1" w:unhideWhenUsed="1"/>
     <w:lsdException w:name="Table Grid" w:uiPriority="39"/>
+    <w:lsdException w:name="Table Theme" w:semiHidden="1" w:unhideWhenUsed="1"/>
     <w:lsdException w:name="Placeholder Text" w:semiHidden="1"/>
     <w:lsdException w:name="No Spacing" w:uiPriority="1" w:qFormat="1"/>
     <w:lsdException w:name="Light Shading" w:uiPriority="60"/>
@@ -2214,7 +2884,6 @@
     <w:lsdException w:name="Hashtag" w:semiHidden="1" w:unhideWhenUsed="1"/>
     <w:lsdException w:name="Unresolved Mention" w:semiHidden="1" w:unhideWhenUsed="1"/>
     <w:lsdException w:name="Smart Link" w:semiHidden="1" w:unhideWhenUsed="1"/>
-    <w:lsdException w:name="Smart Link Error" w:semiHidden="1" w:unhideWhenUsed="1"/>
   </w:latentStyles>
   <w:style w:type="paragraph" w:default="1" w:styleId="Normal">
     <w:name w:val="Normal"/>

</xml_diff>